<commit_message>
added auth and some other api
</commit_message>
<xml_diff>
--- a/SAMSTRACK    API    DOCUMENTATION.docx
+++ b/SAMSTRACK    API    DOCUMENTATION.docx
@@ -5050,8 +5050,6 @@
               </w:rPr>
               <w:t>p</w:t>
             </w:r>
-            <w:bookmarkStart w:id="0" w:name="_GoBack"/>
-            <w:bookmarkEnd w:id="0"/>
             <w:r>
               <w:rPr>
                 <w:sz w:val="28"/>
@@ -6341,17 +6339,20 @@
     </w:p>
     <w:p>
       <w:pPr>
-        <w:pStyle w:val="ListParagraph"/>
-        <w:numPr>
-          <w:ilvl w:val="0"/>
-          <w:numId w:val="15"/>
-        </w:numPr>
         <w:spacing w:after="0" w:line="240" w:lineRule="auto"/>
+        <w:ind w:left="1440"/>
         <w:rPr>
           <w:color w:val="00B0F0"/>
           <w:sz w:val="32"/>
         </w:rPr>
       </w:pPr>
+      <w:r>
+        <w:rPr>
+          <w:color w:val="00B0F0"/>
+          <w:sz w:val="32"/>
+        </w:rPr>
+        <w:t xml:space="preserve">8) </w:t>
+      </w:r>
       <w:r>
         <w:rPr>
           <w:color w:val="00B0F0"/>
@@ -6398,6 +6399,92 @@
               <w:t>tms_id</w:t>
             </w:r>
           </w:p>
+          <w:p>
+            <w:pPr>
+              <w:pStyle w:val="ListParagraph"/>
+              <w:ind w:left="0"/>
+              <w:rPr>
+                <w:sz w:val="28"/>
+              </w:rPr>
+            </w:pPr>
+            <w:r>
+              <w:rPr>
+                <w:noProof/>
+                <w:sz w:val="28"/>
+              </w:rPr>
+              <mc:AlternateContent>
+                <mc:Choice Requires="wps">
+                  <w:drawing>
+                    <wp:anchor distT="0" distB="0" distL="114300" distR="114300" simplePos="0" relativeHeight="251791360" behindDoc="0" locked="0" layoutInCell="1" allowOverlap="1">
+                      <wp:simplePos x="0" y="0"/>
+                      <wp:positionH relativeFrom="column">
+                        <wp:posOffset>464820</wp:posOffset>
+                      </wp:positionH>
+                      <wp:positionV relativeFrom="paragraph">
+                        <wp:posOffset>109855</wp:posOffset>
+                      </wp:positionV>
+                      <wp:extent cx="2838450" cy="19050"/>
+                      <wp:effectExtent l="0" t="76200" r="19050" b="76200"/>
+                      <wp:wrapNone/>
+                      <wp:docPr id="20" name="Straight Arrow Connector 20"/>
+                      <wp:cNvGraphicFramePr/>
+                      <a:graphic xmlns:a="http://schemas.openxmlformats.org/drawingml/2006/main">
+                        <a:graphicData uri="http://schemas.microsoft.com/office/word/2010/wordprocessingShape">
+                          <wps:wsp>
+                            <wps:cNvCnPr/>
+                            <wps:spPr>
+                              <a:xfrm flipV="1">
+                                <a:off x="0" y="0"/>
+                                <a:ext cx="2838450" cy="19050"/>
+                              </a:xfrm>
+                              <a:prstGeom prst="straightConnector1">
+                                <a:avLst/>
+                              </a:prstGeom>
+                              <a:ln>
+                                <a:tailEnd type="triangle"/>
+                              </a:ln>
+                            </wps:spPr>
+                            <wps:style>
+                              <a:lnRef idx="1">
+                                <a:schemeClr val="accent1"/>
+                              </a:lnRef>
+                              <a:fillRef idx="0">
+                                <a:schemeClr val="accent1"/>
+                              </a:fillRef>
+                              <a:effectRef idx="0">
+                                <a:schemeClr val="accent1"/>
+                              </a:effectRef>
+                              <a:fontRef idx="minor">
+                                <a:schemeClr val="tx1"/>
+                              </a:fontRef>
+                            </wps:style>
+                            <wps:bodyPr/>
+                          </wps:wsp>
+                        </a:graphicData>
+                      </a:graphic>
+                    </wp:anchor>
+                  </w:drawing>
+                </mc:Choice>
+                <mc:Fallback>
+                  <w:pict>
+                    <v:shapetype w14:anchorId="2FF07E9E" id="_x0000_t32" coordsize="21600,21600" o:spt="32" o:oned="t" path="m,l21600,21600e" filled="f">
+                      <v:path arrowok="t" fillok="f" o:connecttype="none"/>
+                      <o:lock v:ext="edit" shapetype="t"/>
+                    </v:shapetype>
+                    <v:shape id="Straight Arrow Connector 20" o:spid="_x0000_s1026" type="#_x0000_t32" style="position:absolute;margin-left:36.6pt;margin-top:8.65pt;width:223.5pt;height:1.5pt;flip:y;z-index:251791360;visibility:visible;mso-wrap-style:square;mso-wrap-distance-left:9pt;mso-wrap-distance-top:0;mso-wrap-distance-right:9pt;mso-wrap-distance-bottom:0;mso-position-horizontal:absolute;mso-position-horizontal-relative:text;mso-position-vertical:absolute;mso-position-vertical-relative:text" o:gfxdata="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" strokecolor="#5b9bd5 [3204]" strokeweight=".5pt">
+                      <v:stroke endarrow="block" joinstyle="miter"/>
+                    </v:shape>
+                  </w:pict>
+                </mc:Fallback>
+              </mc:AlternateContent>
+            </w:r>
+            <w:r>
+              <w:rPr>
+                <w:sz w:val="28"/>
+              </w:rPr>
+              <w:t>(int)</w:t>
+            </w:r>
+          </w:p>
         </w:tc>
         <w:tc>
           <w:tcPr>
@@ -6418,6 +6505,15 @@
               <w:t>student_id</w:t>
             </w:r>
           </w:p>
+          <w:p>
+            <w:pPr>
+              <w:pStyle w:val="ListParagraph"/>
+              <w:ind w:left="0"/>
+              <w:rPr>
+                <w:sz w:val="28"/>
+              </w:rPr>
+            </w:pPr>
+          </w:p>
         </w:tc>
         <w:tc>
           <w:tcPr>
@@ -6458,6 +6554,21 @@
               <w:t>division</w:t>
             </w:r>
           </w:p>
+          <w:p>
+            <w:pPr>
+              <w:pStyle w:val="ListParagraph"/>
+              <w:ind w:left="0"/>
+              <w:rPr>
+                <w:sz w:val="28"/>
+              </w:rPr>
+            </w:pPr>
+            <w:r>
+              <w:rPr>
+                <w:sz w:val="28"/>
+              </w:rPr>
+              <w:t>(char)</w:t>
+            </w:r>
+          </w:p>
         </w:tc>
         <w:tc>
           <w:tcPr>
@@ -6475,7 +6586,28 @@
               <w:rPr>
                 <w:sz w:val="28"/>
               </w:rPr>
-              <w:t>sem</w:t>
+              <w:t>S</w:t>
+            </w:r>
+            <w:r>
+              <w:rPr>
+                <w:sz w:val="28"/>
+              </w:rPr>
+              <w:t>em</w:t>
+            </w:r>
+          </w:p>
+          <w:p>
+            <w:pPr>
+              <w:pStyle w:val="ListParagraph"/>
+              <w:ind w:left="0"/>
+              <w:rPr>
+                <w:sz w:val="28"/>
+              </w:rPr>
+            </w:pPr>
+            <w:r>
+              <w:rPr>
+                <w:sz w:val="28"/>
+              </w:rPr>
+              <w:t>(int)</w:t>
             </w:r>
           </w:p>
         </w:tc>
@@ -6496,6 +6628,21 @@
                 <w:sz w:val="28"/>
               </w:rPr>
               <w:t>subject_id</w:t>
+            </w:r>
+          </w:p>
+          <w:p>
+            <w:pPr>
+              <w:pStyle w:val="ListParagraph"/>
+              <w:ind w:left="0"/>
+              <w:rPr>
+                <w:sz w:val="28"/>
+              </w:rPr>
+            </w:pPr>
+            <w:r>
+              <w:rPr>
+                <w:sz w:val="28"/>
+              </w:rPr>
+              <w:t>(int)</w:t>
             </w:r>
           </w:p>
         </w:tc>
@@ -6525,6 +6672,21 @@
               <w:t>status</w:t>
             </w:r>
           </w:p>
+          <w:p>
+            <w:pPr>
+              <w:pStyle w:val="ListParagraph"/>
+              <w:ind w:left="0"/>
+              <w:rPr>
+                <w:sz w:val="28"/>
+              </w:rPr>
+            </w:pPr>
+            <w:r>
+              <w:rPr>
+                <w:sz w:val="28"/>
+              </w:rPr>
+              <w:t>(float)</w:t>
+            </w:r>
+          </w:p>
         </w:tc>
         <w:tc>
           <w:tcPr>
@@ -6545,6 +6707,21 @@
               <w:t>acc_year</w:t>
             </w:r>
           </w:p>
+          <w:p>
+            <w:pPr>
+              <w:pStyle w:val="ListParagraph"/>
+              <w:ind w:left="0"/>
+              <w:rPr>
+                <w:sz w:val="28"/>
+              </w:rPr>
+            </w:pPr>
+            <w:r>
+              <w:rPr>
+                <w:sz w:val="28"/>
+              </w:rPr>
+              <w:t>(int)</w:t>
+            </w:r>
+          </w:p>
         </w:tc>
         <w:tc>
           <w:tcPr>
@@ -6565,6 +6742,21 @@
               <w:t>month</w:t>
             </w:r>
           </w:p>
+          <w:p>
+            <w:pPr>
+              <w:pStyle w:val="ListParagraph"/>
+              <w:ind w:left="0"/>
+              <w:rPr>
+                <w:sz w:val="28"/>
+              </w:rPr>
+            </w:pPr>
+            <w:r>
+              <w:rPr>
+                <w:sz w:val="28"/>
+              </w:rPr>
+              <w:t>(int)</w:t>
+            </w:r>
+          </w:p>
         </w:tc>
         <w:tc>
           <w:tcPr>
@@ -6585,6 +6777,21 @@
               <w:t>days</w:t>
             </w:r>
           </w:p>
+          <w:p>
+            <w:pPr>
+              <w:pStyle w:val="ListParagraph"/>
+              <w:ind w:left="0"/>
+              <w:rPr>
+                <w:sz w:val="28"/>
+              </w:rPr>
+            </w:pPr>
+            <w:r>
+              <w:rPr>
+                <w:sz w:val="28"/>
+              </w:rPr>
+              <w:t>(varchar)</w:t>
+            </w:r>
+          </w:p>
         </w:tc>
       </w:tr>
     </w:tbl>
@@ -6641,12 +6848,8 @@
     </w:p>
     <w:p>
       <w:pPr>
-        <w:pStyle w:val="ListParagraph"/>
-        <w:numPr>
-          <w:ilvl w:val="0"/>
-          <w:numId w:val="15"/>
-        </w:numPr>
         <w:spacing w:after="0" w:line="240" w:lineRule="auto"/>
+        <w:ind w:left="1440"/>
         <w:rPr>
           <w:color w:val="00B0F0"/>
           <w:sz w:val="32"/>
@@ -6655,8 +6858,6 @@
       <w:r>
         <w:rPr>
           <w:noProof/>
-          <w:color w:val="00B0F0"/>
-          <w:sz w:val="32"/>
         </w:rPr>
         <mc:AlternateContent>
           <mc:Choice Requires="wps">
@@ -6729,8 +6930,6 @@
       <w:r>
         <w:rPr>
           <w:noProof/>
-          <w:color w:val="00B0F0"/>
-          <w:sz w:val="32"/>
         </w:rPr>
         <mc:AlternateContent>
           <mc:Choice Requires="wps">
@@ -6816,8 +7015,6 @@
       <w:r>
         <w:rPr>
           <w:noProof/>
-          <w:color w:val="00B0F0"/>
-          <w:sz w:val="32"/>
         </w:rPr>
         <mc:AlternateContent>
           <mc:Choice Requires="wps">
@@ -6890,8 +7087,6 @@
       <w:r>
         <w:rPr>
           <w:noProof/>
-          <w:color w:val="00B0F0"/>
-          <w:sz w:val="32"/>
         </w:rPr>
         <mc:AlternateContent>
           <mc:Choice Requires="wps">
@@ -6977,8 +7172,6 @@
       <w:r>
         <w:rPr>
           <w:noProof/>
-          <w:color w:val="00B0F0"/>
-          <w:sz w:val="32"/>
         </w:rPr>
         <mc:AlternateContent>
           <mc:Choice Requires="wps">
@@ -7051,8 +7244,6 @@
       <w:r>
         <w:rPr>
           <w:noProof/>
-          <w:color w:val="00B0F0"/>
-          <w:sz w:val="32"/>
         </w:rPr>
         <mc:AlternateContent>
           <mc:Choice Requires="wps">
@@ -7138,8 +7329,6 @@
       <w:r>
         <w:rPr>
           <w:noProof/>
-          <w:color w:val="00B0F0"/>
-          <w:sz w:val="32"/>
         </w:rPr>
         <mc:AlternateContent>
           <mc:Choice Requires="wps">
@@ -7220,8 +7409,6 @@
       <w:r>
         <w:rPr>
           <w:noProof/>
-          <w:color w:val="00B0F0"/>
-          <w:sz w:val="32"/>
         </w:rPr>
         <mc:AlternateContent>
           <mc:Choice Requires="wps">
@@ -7290,6 +7477,13 @@
           <w:color w:val="00B0F0"/>
           <w:sz w:val="32"/>
         </w:rPr>
+        <w:t xml:space="preserve">9) </w:t>
+      </w:r>
+      <w:r>
+        <w:rPr>
+          <w:color w:val="00B0F0"/>
+          <w:sz w:val="32"/>
+        </w:rPr>
         <w:t>theory_sem_status</w:t>
       </w:r>
     </w:p>
@@ -7328,13 +7522,89 @@
               <w:rPr>
                 <w:sz w:val="28"/>
               </w:rPr>
-              <w:t>ts</w:t>
-            </w:r>
-            <w:r>
-              <w:rPr>
-                <w:sz w:val="28"/>
-              </w:rPr>
-              <w:t>s_id</w:t>
+              <w:t>tss_id</w:t>
+            </w:r>
+          </w:p>
+          <w:p>
+            <w:pPr>
+              <w:pStyle w:val="ListParagraph"/>
+              <w:ind w:left="0"/>
+              <w:rPr>
+                <w:sz w:val="28"/>
+              </w:rPr>
+            </w:pPr>
+            <w:r>
+              <w:rPr>
+                <w:noProof/>
+                <w:sz w:val="28"/>
+              </w:rPr>
+              <mc:AlternateContent>
+                <mc:Choice Requires="wps">
+                  <w:drawing>
+                    <wp:anchor distT="0" distB="0" distL="114300" distR="114300" simplePos="0" relativeHeight="251793408" behindDoc="0" locked="0" layoutInCell="1" allowOverlap="1" wp14:anchorId="76686299" wp14:editId="1D9B80F8">
+                      <wp:simplePos x="0" y="0"/>
+                      <wp:positionH relativeFrom="column">
+                        <wp:posOffset>434975</wp:posOffset>
+                      </wp:positionH>
+                      <wp:positionV relativeFrom="paragraph">
+                        <wp:posOffset>92075</wp:posOffset>
+                      </wp:positionV>
+                      <wp:extent cx="2838450" cy="19050"/>
+                      <wp:effectExtent l="0" t="76200" r="19050" b="76200"/>
+                      <wp:wrapNone/>
+                      <wp:docPr id="21" name="Straight Arrow Connector 21"/>
+                      <wp:cNvGraphicFramePr/>
+                      <a:graphic xmlns:a="http://schemas.openxmlformats.org/drawingml/2006/main">
+                        <a:graphicData uri="http://schemas.microsoft.com/office/word/2010/wordprocessingShape">
+                          <wps:wsp>
+                            <wps:cNvCnPr/>
+                            <wps:spPr>
+                              <a:xfrm flipV="1">
+                                <a:off x="0" y="0"/>
+                                <a:ext cx="2838450" cy="19050"/>
+                              </a:xfrm>
+                              <a:prstGeom prst="straightConnector1">
+                                <a:avLst/>
+                              </a:prstGeom>
+                              <a:ln>
+                                <a:tailEnd type="triangle"/>
+                              </a:ln>
+                            </wps:spPr>
+                            <wps:style>
+                              <a:lnRef idx="1">
+                                <a:schemeClr val="accent1"/>
+                              </a:lnRef>
+                              <a:fillRef idx="0">
+                                <a:schemeClr val="accent1"/>
+                              </a:fillRef>
+                              <a:effectRef idx="0">
+                                <a:schemeClr val="accent1"/>
+                              </a:effectRef>
+                              <a:fontRef idx="minor">
+                                <a:schemeClr val="tx1"/>
+                              </a:fontRef>
+                            </wps:style>
+                            <wps:bodyPr/>
+                          </wps:wsp>
+                        </a:graphicData>
+                      </a:graphic>
+                    </wp:anchor>
+                  </w:drawing>
+                </mc:Choice>
+                <mc:Fallback>
+                  <w:pict>
+                    <v:shape w14:anchorId="64ED68EC" id="Straight Arrow Connector 21" o:spid="_x0000_s1026" type="#_x0000_t32" style="position:absolute;margin-left:34.25pt;margin-top:7.25pt;width:223.5pt;height:1.5pt;flip:y;z-index:251793408;visibility:visible;mso-wrap-style:square;mso-wrap-distance-left:9pt;mso-wrap-distance-top:0;mso-wrap-distance-right:9pt;mso-wrap-distance-bottom:0;mso-position-horizontal:absolute;mso-position-horizontal-relative:text;mso-position-vertical:absolute;mso-position-vertical-relative:text" o:gfxdata="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" strokecolor="#5b9bd5 [3204]" strokeweight=".5pt">
+                      <v:stroke endarrow="block" joinstyle="miter"/>
+                    </v:shape>
+                  </w:pict>
+                </mc:Fallback>
+              </mc:AlternateContent>
+            </w:r>
+            <w:r>
+              <w:rPr>
+                <w:sz w:val="28"/>
+              </w:rPr>
+              <w:t>(int)</w:t>
             </w:r>
           </w:p>
         </w:tc>
@@ -7357,6 +7627,15 @@
               <w:t>student_id</w:t>
             </w:r>
           </w:p>
+          <w:p>
+            <w:pPr>
+              <w:pStyle w:val="ListParagraph"/>
+              <w:ind w:left="0"/>
+              <w:rPr>
+                <w:sz w:val="28"/>
+              </w:rPr>
+            </w:pPr>
+          </w:p>
         </w:tc>
         <w:tc>
           <w:tcPr>
@@ -7394,7 +7673,28 @@
               <w:rPr>
                 <w:sz w:val="28"/>
               </w:rPr>
-              <w:t>division</w:t>
+              <w:t>D</w:t>
+            </w:r>
+            <w:r>
+              <w:rPr>
+                <w:sz w:val="28"/>
+              </w:rPr>
+              <w:t>ivision</w:t>
+            </w:r>
+          </w:p>
+          <w:p>
+            <w:pPr>
+              <w:pStyle w:val="ListParagraph"/>
+              <w:ind w:left="0"/>
+              <w:rPr>
+                <w:sz w:val="28"/>
+              </w:rPr>
+            </w:pPr>
+            <w:r>
+              <w:rPr>
+                <w:sz w:val="28"/>
+              </w:rPr>
+              <w:t>(char)</w:t>
             </w:r>
           </w:p>
         </w:tc>
@@ -7414,7 +7714,28 @@
               <w:rPr>
                 <w:sz w:val="28"/>
               </w:rPr>
-              <w:t>sem</w:t>
+              <w:t>S</w:t>
+            </w:r>
+            <w:r>
+              <w:rPr>
+                <w:sz w:val="28"/>
+              </w:rPr>
+              <w:t>em</w:t>
+            </w:r>
+          </w:p>
+          <w:p>
+            <w:pPr>
+              <w:pStyle w:val="ListParagraph"/>
+              <w:ind w:left="0"/>
+              <w:rPr>
+                <w:sz w:val="28"/>
+              </w:rPr>
+            </w:pPr>
+            <w:r>
+              <w:rPr>
+                <w:sz w:val="28"/>
+              </w:rPr>
+              <w:t>(int)</w:t>
             </w:r>
           </w:p>
         </w:tc>
@@ -7435,6 +7756,21 @@
                 <w:sz w:val="28"/>
               </w:rPr>
               <w:t>subject_id</w:t>
+            </w:r>
+          </w:p>
+          <w:p>
+            <w:pPr>
+              <w:pStyle w:val="ListParagraph"/>
+              <w:ind w:left="0"/>
+              <w:rPr>
+                <w:sz w:val="28"/>
+              </w:rPr>
+            </w:pPr>
+            <w:r>
+              <w:rPr>
+                <w:sz w:val="28"/>
+              </w:rPr>
+              <w:t>(int)</w:t>
             </w:r>
           </w:p>
         </w:tc>
@@ -7464,6 +7800,21 @@
               <w:t>status</w:t>
             </w:r>
           </w:p>
+          <w:p>
+            <w:pPr>
+              <w:pStyle w:val="ListParagraph"/>
+              <w:ind w:left="0"/>
+              <w:rPr>
+                <w:sz w:val="28"/>
+              </w:rPr>
+            </w:pPr>
+            <w:r>
+              <w:rPr>
+                <w:sz w:val="28"/>
+              </w:rPr>
+              <w:t>(float)</w:t>
+            </w:r>
+          </w:p>
         </w:tc>
         <w:tc>
           <w:tcPr>
@@ -7484,6 +7835,21 @@
               <w:t>acc_year</w:t>
             </w:r>
           </w:p>
+          <w:p>
+            <w:pPr>
+              <w:pStyle w:val="ListParagraph"/>
+              <w:ind w:left="0"/>
+              <w:rPr>
+                <w:sz w:val="28"/>
+              </w:rPr>
+            </w:pPr>
+            <w:r>
+              <w:rPr>
+                <w:sz w:val="28"/>
+              </w:rPr>
+              <w:t>(int)</w:t>
+            </w:r>
+          </w:p>
         </w:tc>
         <w:tc>
           <w:tcPr>
@@ -7502,6 +7868,21 @@
                 <w:sz w:val="28"/>
               </w:rPr>
               <w:t>days</w:t>
+            </w:r>
+          </w:p>
+          <w:p>
+            <w:pPr>
+              <w:pStyle w:val="ListParagraph"/>
+              <w:ind w:left="0"/>
+              <w:rPr>
+                <w:sz w:val="28"/>
+              </w:rPr>
+            </w:pPr>
+            <w:r>
+              <w:rPr>
+                <w:sz w:val="28"/>
+              </w:rPr>
+              <w:t>(varchar)</w:t>
             </w:r>
           </w:p>
         </w:tc>
@@ -8170,17 +8551,20 @@
     </w:p>
     <w:p>
       <w:pPr>
-        <w:pStyle w:val="ListParagraph"/>
-        <w:numPr>
-          <w:ilvl w:val="0"/>
-          <w:numId w:val="15"/>
-        </w:numPr>
         <w:spacing w:after="0" w:line="240" w:lineRule="auto"/>
+        <w:ind w:left="1440"/>
         <w:rPr>
           <w:color w:val="00B0F0"/>
           <w:sz w:val="32"/>
         </w:rPr>
       </w:pPr>
+      <w:r>
+        <w:rPr>
+          <w:color w:val="00B0F0"/>
+          <w:sz w:val="32"/>
+        </w:rPr>
+        <w:t xml:space="preserve">10) </w:t>
+      </w:r>
       <w:r>
         <w:rPr>
           <w:color w:val="00B0F0"/>
@@ -8197,12 +8581,12 @@
         <w:tblLook w:val="04A0" w:firstRow="1" w:lastRow="0" w:firstColumn="1" w:lastColumn="0" w:noHBand="0" w:noVBand="1"/>
       </w:tblPr>
       <w:tblGrid>
-        <w:gridCol w:w="1918"/>
+        <w:gridCol w:w="1917"/>
         <w:gridCol w:w="1918"/>
         <w:gridCol w:w="1918"/>
         <w:gridCol w:w="1918"/>
         <w:gridCol w:w="1919"/>
-        <w:gridCol w:w="1919"/>
+        <w:gridCol w:w="1920"/>
       </w:tblGrid>
       <w:tr>
         <w:trPr>
@@ -8227,6 +8611,28 @@
               <w:t>pms_id</w:t>
             </w:r>
           </w:p>
+          <w:p>
+            <w:pPr>
+              <w:pStyle w:val="ListParagraph"/>
+              <w:ind w:left="0"/>
+              <w:rPr>
+                <w:sz w:val="28"/>
+              </w:rPr>
+            </w:pPr>
+            <w:r>
+              <w:rPr>
+                <w:sz w:val="28"/>
+              </w:rPr>
+              <w:t>(int)</w:t>
+            </w:r>
+            <w:r>
+              <w:rPr>
+                <w:noProof/>
+                <w:sz w:val="28"/>
+              </w:rPr>
+              <w:t xml:space="preserve"> </w:t>
+            </w:r>
+          </w:p>
         </w:tc>
         <w:tc>
           <w:tcPr>
@@ -8242,10 +8648,86 @@
             </w:pPr>
             <w:r>
               <w:rPr>
+                <w:noProof/>
+                <w:sz w:val="28"/>
+              </w:rPr>
+              <mc:AlternateContent>
+                <mc:Choice Requires="wps">
+                  <w:drawing>
+                    <wp:anchor distT="0" distB="0" distL="114300" distR="114300" simplePos="0" relativeHeight="251795456" behindDoc="0" locked="0" layoutInCell="1" allowOverlap="1" wp14:anchorId="10B100B3" wp14:editId="71749F14">
+                      <wp:simplePos x="0" y="0"/>
+                      <wp:positionH relativeFrom="column">
+                        <wp:posOffset>-744220</wp:posOffset>
+                      </wp:positionH>
+                      <wp:positionV relativeFrom="paragraph">
+                        <wp:posOffset>339090</wp:posOffset>
+                      </wp:positionV>
+                      <wp:extent cx="2838450" cy="19050"/>
+                      <wp:effectExtent l="0" t="76200" r="19050" b="76200"/>
+                      <wp:wrapNone/>
+                      <wp:docPr id="22" name="Straight Arrow Connector 22"/>
+                      <wp:cNvGraphicFramePr/>
+                      <a:graphic xmlns:a="http://schemas.openxmlformats.org/drawingml/2006/main">
+                        <a:graphicData uri="http://schemas.microsoft.com/office/word/2010/wordprocessingShape">
+                          <wps:wsp>
+                            <wps:cNvCnPr/>
+                            <wps:spPr>
+                              <a:xfrm flipV="1">
+                                <a:off x="0" y="0"/>
+                                <a:ext cx="2838450" cy="19050"/>
+                              </a:xfrm>
+                              <a:prstGeom prst="straightConnector1">
+                                <a:avLst/>
+                              </a:prstGeom>
+                              <a:ln>
+                                <a:tailEnd type="triangle"/>
+                              </a:ln>
+                            </wps:spPr>
+                            <wps:style>
+                              <a:lnRef idx="1">
+                                <a:schemeClr val="accent1"/>
+                              </a:lnRef>
+                              <a:fillRef idx="0">
+                                <a:schemeClr val="accent1"/>
+                              </a:fillRef>
+                              <a:effectRef idx="0">
+                                <a:schemeClr val="accent1"/>
+                              </a:effectRef>
+                              <a:fontRef idx="minor">
+                                <a:schemeClr val="tx1"/>
+                              </a:fontRef>
+                            </wps:style>
+                            <wps:bodyPr/>
+                          </wps:wsp>
+                        </a:graphicData>
+                      </a:graphic>
+                    </wp:anchor>
+                  </w:drawing>
+                </mc:Choice>
+                <mc:Fallback>
+                  <w:pict>
+                    <v:shape w14:anchorId="30E4CF2E" id="Straight Arrow Connector 22" o:spid="_x0000_s1026" type="#_x0000_t32" style="position:absolute;margin-left:-58.6pt;margin-top:26.7pt;width:223.5pt;height:1.5pt;flip:y;z-index:251795456;visibility:visible;mso-wrap-style:square;mso-wrap-distance-left:9pt;mso-wrap-distance-top:0;mso-wrap-distance-right:9pt;mso-wrap-distance-bottom:0;mso-position-horizontal:absolute;mso-position-horizontal-relative:text;mso-position-vertical:absolute;mso-position-vertical-relative:text" o:gfxdata="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" strokecolor="#5b9bd5 [3204]" strokeweight=".5pt">
+                      <v:stroke endarrow="block" joinstyle="miter"/>
+                    </v:shape>
+                  </w:pict>
+                </mc:Fallback>
+              </mc:AlternateContent>
+            </w:r>
+            <w:r>
+              <w:rPr>
                 <w:sz w:val="28"/>
               </w:rPr>
               <w:t>student_id</w:t>
             </w:r>
+          </w:p>
+          <w:p>
+            <w:pPr>
+              <w:pStyle w:val="ListParagraph"/>
+              <w:ind w:left="0"/>
+              <w:rPr>
+                <w:sz w:val="28"/>
+              </w:rPr>
+            </w:pPr>
           </w:p>
         </w:tc>
         <w:tc>
@@ -8267,6 +8749,15 @@
               <w:t>branch_id</w:t>
             </w:r>
           </w:p>
+          <w:p>
+            <w:pPr>
+              <w:pStyle w:val="ListParagraph"/>
+              <w:ind w:left="0"/>
+              <w:rPr>
+                <w:sz w:val="28"/>
+              </w:rPr>
+            </w:pPr>
+          </w:p>
         </w:tc>
         <w:tc>
           <w:tcPr>
@@ -8287,6 +8778,21 @@
               <w:t>division</w:t>
             </w:r>
           </w:p>
+          <w:p>
+            <w:pPr>
+              <w:pStyle w:val="ListParagraph"/>
+              <w:ind w:left="0"/>
+              <w:rPr>
+                <w:sz w:val="28"/>
+              </w:rPr>
+            </w:pPr>
+            <w:r>
+              <w:rPr>
+                <w:sz w:val="28"/>
+              </w:rPr>
+              <w:t>(char)</w:t>
+            </w:r>
+          </w:p>
         </w:tc>
         <w:tc>
           <w:tcPr>
@@ -8307,6 +8813,21 @@
               <w:t>sem</w:t>
             </w:r>
           </w:p>
+          <w:p>
+            <w:pPr>
+              <w:pStyle w:val="ListParagraph"/>
+              <w:ind w:left="0"/>
+              <w:rPr>
+                <w:sz w:val="28"/>
+              </w:rPr>
+            </w:pPr>
+            <w:r>
+              <w:rPr>
+                <w:sz w:val="28"/>
+              </w:rPr>
+              <w:t>(int)</w:t>
+            </w:r>
+          </w:p>
         </w:tc>
         <w:tc>
           <w:tcPr>
@@ -8327,12 +8848,27 @@
               <w:t>subject_id</w:t>
             </w:r>
           </w:p>
+          <w:p>
+            <w:pPr>
+              <w:pStyle w:val="ListParagraph"/>
+              <w:ind w:left="0"/>
+              <w:rPr>
+                <w:sz w:val="28"/>
+              </w:rPr>
+            </w:pPr>
+            <w:r>
+              <w:rPr>
+                <w:sz w:val="28"/>
+              </w:rPr>
+              <w:t>(int)</w:t>
+            </w:r>
+          </w:p>
         </w:tc>
       </w:tr>
       <w:tr>
         <w:trPr>
-          <w:gridAfter w:val="2"/>
-          <w:wAfter w:w="3838" w:type="dxa"/>
+          <w:gridAfter w:val="1"/>
+          <w:wAfter w:w="1920" w:type="dxa"/>
           <w:trHeight w:val="352"/>
         </w:trPr>
         <w:tc>
@@ -8354,6 +8890,21 @@
               <w:t>status</w:t>
             </w:r>
           </w:p>
+          <w:p>
+            <w:pPr>
+              <w:pStyle w:val="ListParagraph"/>
+              <w:ind w:left="0"/>
+              <w:rPr>
+                <w:sz w:val="28"/>
+              </w:rPr>
+            </w:pPr>
+            <w:r>
+              <w:rPr>
+                <w:sz w:val="28"/>
+              </w:rPr>
+              <w:t>(float)</w:t>
+            </w:r>
+          </w:p>
         </w:tc>
         <w:tc>
           <w:tcPr>
@@ -8374,6 +8925,21 @@
               <w:t>acc_year</w:t>
             </w:r>
           </w:p>
+          <w:p>
+            <w:pPr>
+              <w:pStyle w:val="ListParagraph"/>
+              <w:ind w:left="0"/>
+              <w:rPr>
+                <w:sz w:val="28"/>
+              </w:rPr>
+            </w:pPr>
+            <w:r>
+              <w:rPr>
+                <w:sz w:val="28"/>
+              </w:rPr>
+              <w:t>(int)</w:t>
+            </w:r>
+          </w:p>
         </w:tc>
         <w:tc>
           <w:tcPr>
@@ -8383,7 +8949,6 @@
             <w:pPr>
               <w:pStyle w:val="ListParagraph"/>
               <w:ind w:left="0"/>
-              <w:jc w:val="center"/>
               <w:rPr>
                 <w:sz w:val="28"/>
               </w:rPr>
@@ -8393,6 +8958,21 @@
                 <w:sz w:val="28"/>
               </w:rPr>
               <w:t>month</w:t>
+            </w:r>
+          </w:p>
+          <w:p>
+            <w:pPr>
+              <w:pStyle w:val="ListParagraph"/>
+              <w:ind w:left="0"/>
+              <w:rPr>
+                <w:sz w:val="28"/>
+              </w:rPr>
+            </w:pPr>
+            <w:r>
+              <w:rPr>
+                <w:sz w:val="28"/>
+              </w:rPr>
+              <w:t>(int)</w:t>
             </w:r>
           </w:p>
         </w:tc>
@@ -8415,6 +8995,56 @@
               <w:t>days</w:t>
             </w:r>
           </w:p>
+          <w:p>
+            <w:pPr>
+              <w:pStyle w:val="ListParagraph"/>
+              <w:ind w:left="0"/>
+              <w:rPr>
+                <w:sz w:val="28"/>
+              </w:rPr>
+            </w:pPr>
+            <w:r>
+              <w:rPr>
+                <w:sz w:val="28"/>
+              </w:rPr>
+              <w:t>(varchar)</w:t>
+            </w:r>
+          </w:p>
+        </w:tc>
+        <w:tc>
+          <w:tcPr>
+            <w:tcW w:w="1918" w:type="dxa"/>
+          </w:tcPr>
+          <w:p>
+            <w:pPr>
+              <w:pStyle w:val="ListParagraph"/>
+              <w:ind w:left="0"/>
+              <w:rPr>
+                <w:sz w:val="28"/>
+              </w:rPr>
+            </w:pPr>
+            <w:r>
+              <w:rPr>
+                <w:sz w:val="28"/>
+              </w:rPr>
+              <w:t>batch</w:t>
+            </w:r>
+          </w:p>
+          <w:p>
+            <w:pPr>
+              <w:pStyle w:val="ListParagraph"/>
+              <w:ind w:left="0"/>
+              <w:rPr>
+                <w:sz w:val="28"/>
+              </w:rPr>
+            </w:pPr>
+            <w:r>
+              <w:rPr>
+                <w:sz w:val="28"/>
+              </w:rPr>
+              <w:t>(string)</w:t>
+            </w:r>
+          </w:p>
         </w:tc>
       </w:tr>
     </w:tbl>
@@ -8433,156 +9063,22 @@
           <w:sz w:val="36"/>
         </w:rPr>
       </w:pPr>
-      <w:r>
-        <w:rPr>
-          <w:noProof/>
-          <w:color w:val="00B0F0"/>
-          <w:sz w:val="32"/>
-        </w:rPr>
-        <mc:AlternateContent>
-          <mc:Choice Requires="wps">
-            <w:drawing>
-              <wp:anchor distT="0" distB="0" distL="114300" distR="114300" simplePos="0" relativeHeight="251751424" behindDoc="0" locked="0" layoutInCell="1" allowOverlap="1" wp14:anchorId="7CC07423" wp14:editId="7E34580D">
-                <wp:simplePos x="0" y="0"/>
-                <wp:positionH relativeFrom="column">
-                  <wp:posOffset>-704850</wp:posOffset>
-                </wp:positionH>
-                <wp:positionV relativeFrom="paragraph">
-                  <wp:posOffset>586105</wp:posOffset>
-                </wp:positionV>
-                <wp:extent cx="314325" cy="485775"/>
-                <wp:effectExtent l="0" t="0" r="66675" b="47625"/>
-                <wp:wrapNone/>
-                <wp:docPr id="62" name="Straight Arrow Connector 62"/>
-                <wp:cNvGraphicFramePr/>
-                <a:graphic xmlns:a="http://schemas.openxmlformats.org/drawingml/2006/main">
-                  <a:graphicData uri="http://schemas.microsoft.com/office/word/2010/wordprocessingShape">
-                    <wps:wsp>
-                      <wps:cNvCnPr/>
-                      <wps:spPr>
-                        <a:xfrm>
-                          <a:off x="0" y="0"/>
-                          <a:ext cx="314325" cy="485775"/>
-                        </a:xfrm>
-                        <a:prstGeom prst="straightConnector1">
-                          <a:avLst/>
-                        </a:prstGeom>
-                        <a:ln>
-                          <a:tailEnd type="triangle"/>
-                        </a:ln>
-                      </wps:spPr>
-                      <wps:style>
-                        <a:lnRef idx="1">
-                          <a:schemeClr val="accent1"/>
-                        </a:lnRef>
-                        <a:fillRef idx="0">
-                          <a:schemeClr val="accent1"/>
-                        </a:fillRef>
-                        <a:effectRef idx="0">
-                          <a:schemeClr val="accent1"/>
-                        </a:effectRef>
-                        <a:fontRef idx="minor">
-                          <a:schemeClr val="tx1"/>
-                        </a:fontRef>
-                      </wps:style>
-                      <wps:bodyPr/>
-                    </wps:wsp>
-                  </a:graphicData>
-                </a:graphic>
-              </wp:anchor>
-            </w:drawing>
-          </mc:Choice>
-          <mc:Fallback>
-            <w:pict>
-              <v:shape w14:anchorId="5CF4EB98" id="Straight Arrow Connector 62" o:spid="_x0000_s1026" type="#_x0000_t32" style="position:absolute;margin-left:-55.5pt;margin-top:46.15pt;width:24.75pt;height:38.25pt;z-index:251751424;visibility:visible;mso-wrap-style:square;mso-wrap-distance-left:9pt;mso-wrap-distance-top:0;mso-wrap-distance-right:9pt;mso-wrap-distance-bottom:0;mso-position-horizontal:absolute;mso-position-horizontal-relative:text;mso-position-vertical:absolute;mso-position-vertical-relative:text" o:gfxdata="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" strokecolor="#5b9bd5 [3204]" strokeweight=".5pt">
-                <v:stroke endarrow="block" joinstyle="miter"/>
-              </v:shape>
-            </w:pict>
-          </mc:Fallback>
-        </mc:AlternateContent>
-      </w:r>
-      <w:r>
-        <w:rPr>
-          <w:noProof/>
-          <w:color w:val="00B0F0"/>
-          <w:sz w:val="32"/>
-        </w:rPr>
-        <mc:AlternateContent>
-          <mc:Choice Requires="wps">
-            <w:drawing>
-              <wp:anchor distT="0" distB="0" distL="114300" distR="114300" simplePos="0" relativeHeight="251752448" behindDoc="0" locked="0" layoutInCell="1" allowOverlap="1" wp14:anchorId="08767C0F" wp14:editId="44820871">
-                <wp:simplePos x="0" y="0"/>
-                <wp:positionH relativeFrom="leftMargin">
-                  <wp:posOffset>352425</wp:posOffset>
-                </wp:positionH>
-                <wp:positionV relativeFrom="paragraph">
-                  <wp:posOffset>490855</wp:posOffset>
-                </wp:positionV>
-                <wp:extent cx="447675" cy="304800"/>
-                <wp:effectExtent l="0" t="0" r="28575" b="19050"/>
-                <wp:wrapNone/>
-                <wp:docPr id="63" name="Text Box 63"/>
-                <wp:cNvGraphicFramePr/>
-                <a:graphic xmlns:a="http://schemas.openxmlformats.org/drawingml/2006/main">
-                  <a:graphicData uri="http://schemas.microsoft.com/office/word/2010/wordprocessingShape">
-                    <wps:wsp>
-                      <wps:cNvSpPr txBox="1"/>
-                      <wps:spPr>
-                        <a:xfrm>
-                          <a:off x="0" y="0"/>
-                          <a:ext cx="447675" cy="304800"/>
-                        </a:xfrm>
-                        <a:prstGeom prst="rect">
-                          <a:avLst/>
-                        </a:prstGeom>
-                        <a:solidFill>
-                          <a:schemeClr val="lt1"/>
-                        </a:solidFill>
-                        <a:ln w="6350">
-                          <a:solidFill>
-                            <a:prstClr val="black"/>
-                          </a:solidFill>
-                        </a:ln>
-                      </wps:spPr>
-                      <wps:txbx>
-                        <w:txbxContent>
-                          <w:p>
-                            <w:r>
-                              <w:t>pk</w:t>
-                            </w:r>
-                          </w:p>
-                        </w:txbxContent>
-                      </wps:txbx>
-                      <wps:bodyPr rot="0" spcFirstLastPara="0" vertOverflow="overflow" horzOverflow="overflow" vert="horz" wrap="square" lIns="91440" tIns="45720" rIns="91440" bIns="45720" numCol="1" spcCol="0" rtlCol="0" fromWordArt="0" anchor="t" anchorCtr="0" forceAA="0" compatLnSpc="1">
-                        <a:prstTxWarp prst="textNoShape">
-                          <a:avLst/>
-                        </a:prstTxWarp>
-                        <a:noAutofit/>
-                      </wps:bodyPr>
-                    </wps:wsp>
-                  </a:graphicData>
-                </a:graphic>
-              </wp:anchor>
-            </w:drawing>
-          </mc:Choice>
-          <mc:Fallback>
-            <w:pict>
-              <v:shape w14:anchorId="08767C0F" id="Text Box 63" o:spid="_x0000_s1054" type="#_x0000_t202" style="position:absolute;left:0;text-align:left;margin-left:27.75pt;margin-top:38.65pt;width:35.25pt;height:24pt;z-index:251752448;visibility:visible;mso-wrap-style:square;mso-wrap-distance-left:9pt;mso-wrap-distance-top:0;mso-wrap-distance-right:9pt;mso-wrap-distance-bottom:0;mso-position-horizontal:absolute;mso-position-horizontal-relative:left-margin-area;mso-position-vertical:absolute;mso-position-vertical-relative:text;v-text-anchor:top" o:gfxdata="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" fillcolor="white [3201]" strokeweight=".5pt">
-                <v:textbox>
-                  <w:txbxContent>
-                    <w:p>
-                      <w:r>
-                        <w:t>pk</w:t>
-                      </w:r>
-                    </w:p>
-                  </w:txbxContent>
-                </v:textbox>
-                <w10:wrap anchorx="margin"/>
-              </v:shape>
-            </w:pict>
-          </mc:Fallback>
-        </mc:AlternateContent>
-      </w:r>
+    </w:p>
+    <w:p>
+      <w:pPr>
+        <w:ind w:left="1800"/>
+        <w:rPr>
+          <w:sz w:val="36"/>
+        </w:rPr>
+      </w:pPr>
+    </w:p>
+    <w:p>
+      <w:pPr>
+        <w:ind w:left="1800"/>
+        <w:rPr>
+          <w:sz w:val="36"/>
+        </w:rPr>
+      </w:pPr>
     </w:p>
     <w:p>
       <w:pPr>
@@ -8602,10 +9098,10 @@
               <wp:anchor distT="0" distB="0" distL="114300" distR="114300" simplePos="0" relativeHeight="251748352" behindDoc="0" locked="0" layoutInCell="1" allowOverlap="1" wp14:anchorId="361DB104" wp14:editId="2C1CCA1C">
                 <wp:simplePos x="0" y="0"/>
                 <wp:positionH relativeFrom="column">
-                  <wp:posOffset>5743575</wp:posOffset>
+                  <wp:posOffset>5695950</wp:posOffset>
                 </wp:positionH>
                 <wp:positionV relativeFrom="paragraph">
-                  <wp:posOffset>158750</wp:posOffset>
+                  <wp:posOffset>234950</wp:posOffset>
                 </wp:positionV>
                 <wp:extent cx="142875" cy="552450"/>
                 <wp:effectExtent l="57150" t="0" r="28575" b="57150"/>
@@ -8657,7 +9153,7 @@
           </mc:Choice>
           <mc:Fallback>
             <w:pict>
-              <v:shape w14:anchorId="41F39E91" id="Straight Arrow Connector 60" o:spid="_x0000_s1026" type="#_x0000_t32" style="position:absolute;margin-left:452.25pt;margin-top:12.5pt;width:11.25pt;height:43.5pt;flip:x;z-index:251748352;visibility:visible;mso-wrap-style:square;mso-width-percent:0;mso-height-percent:0;mso-wrap-distance-left:9pt;mso-wrap-distance-top:0;mso-wrap-distance-right:9pt;mso-wrap-distance-bottom:0;mso-position-horizontal:absolute;mso-position-horizontal-relative:text;mso-position-vertical:absolute;mso-position-vertical-relative:text;mso-width-percent:0;mso-height-percent:0;mso-width-relative:margin;mso-height-relative:margin" o:gfxdata="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" strokecolor="#ed7d31 [3205]" strokeweight=".5pt">
+              <v:shape w14:anchorId="76A91032" id="Straight Arrow Connector 60" o:spid="_x0000_s1026" type="#_x0000_t32" style="position:absolute;margin-left:448.5pt;margin-top:18.5pt;width:11.25pt;height:43.5pt;flip:x;z-index:251748352;visibility:visible;mso-wrap-style:square;mso-width-percent:0;mso-height-percent:0;mso-wrap-distance-left:9pt;mso-wrap-distance-top:0;mso-wrap-distance-right:9pt;mso-wrap-distance-bottom:0;mso-position-horizontal:absolute;mso-position-horizontal-relative:text;mso-position-vertical:absolute;mso-position-vertical-relative:text;mso-width-percent:0;mso-height-percent:0;mso-width-relative:margin;mso-height-relative:margin" o:gfxdata="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" strokecolor="#ed7d31 [3205]" strokeweight=".5pt">
                 <v:stroke endarrow="block" joinstyle="miter"/>
               </v:shape>
             </w:pict>
@@ -8675,10 +9171,10 @@
               <wp:anchor distT="0" distB="0" distL="114300" distR="114300" simplePos="0" relativeHeight="251749376" behindDoc="0" locked="0" layoutInCell="1" allowOverlap="1" wp14:anchorId="0F5C1671" wp14:editId="5AD59FA0">
                 <wp:simplePos x="0" y="0"/>
                 <wp:positionH relativeFrom="column">
-                  <wp:posOffset>5896610</wp:posOffset>
+                  <wp:posOffset>5848985</wp:posOffset>
                 </wp:positionH>
                 <wp:positionV relativeFrom="paragraph">
-                  <wp:posOffset>15875</wp:posOffset>
+                  <wp:posOffset>92075</wp:posOffset>
                 </wp:positionV>
                 <wp:extent cx="428625" cy="295275"/>
                 <wp:effectExtent l="0" t="0" r="28575" b="28575"/>
@@ -8735,7 +9231,11 @@
           </mc:Choice>
           <mc:Fallback>
             <w:pict>
-              <v:shape w14:anchorId="0F5C1671" id="Text Box 61" o:spid="_x0000_s1055" type="#_x0000_t202" style="position:absolute;left:0;text-align:left;margin-left:464.3pt;margin-top:1.25pt;width:33.75pt;height:23.25pt;z-index:251749376;visibility:visible;mso-wrap-style:square;mso-width-percent:0;mso-height-percent:0;mso-wrap-distance-left:9pt;mso-wrap-distance-top:0;mso-wrap-distance-right:9pt;mso-wrap-distance-bottom:0;mso-position-horizontal:absolute;mso-position-horizontal-relative:text;mso-position-vertical:absolute;mso-position-vertical-relative:text;mso-width-percent:0;mso-height-percent:0;mso-width-relative:margin;mso-height-relative:margin;v-text-anchor:top" o:gfxdata="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" fillcolor="white [3201]" strokeweight=".5pt">
+              <v:shapetype w14:anchorId="0F5C1671" id="_x0000_t202" coordsize="21600,21600" o:spt="202" path="m,l,21600r21600,l21600,xe">
+                <v:stroke joinstyle="miter"/>
+                <v:path gradientshapeok="t" o:connecttype="rect"/>
+              </v:shapetype>
+              <v:shape id="Text Box 61" o:spid="_x0000_s1054" type="#_x0000_t202" style="position:absolute;left:0;text-align:left;margin-left:460.55pt;margin-top:7.25pt;width:33.75pt;height:23.25pt;z-index:251749376;visibility:visible;mso-wrap-style:square;mso-width-percent:0;mso-height-percent:0;mso-wrap-distance-left:9pt;mso-wrap-distance-top:0;mso-wrap-distance-right:9pt;mso-wrap-distance-bottom:0;mso-position-horizontal:absolute;mso-position-horizontal-relative:text;mso-position-vertical:absolute;mso-position-vertical-relative:text;mso-width-percent:0;mso-height-percent:0;mso-width-relative:margin;mso-height-relative:margin;v-text-anchor:top" o:gfxdata="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" fillcolor="white [3201]" strokeweight=".5pt">
                 <v:textbox>
                   <w:txbxContent>
                     <w:p>
@@ -8761,10 +9261,10 @@
               <wp:anchor distT="0" distB="0" distL="114300" distR="114300" simplePos="0" relativeHeight="251746304" behindDoc="0" locked="0" layoutInCell="1" allowOverlap="1" wp14:anchorId="0F5C1671" wp14:editId="5AD59FA0">
                 <wp:simplePos x="0" y="0"/>
                 <wp:positionH relativeFrom="column">
-                  <wp:posOffset>2848610</wp:posOffset>
+                  <wp:posOffset>2800985</wp:posOffset>
                 </wp:positionH>
                 <wp:positionV relativeFrom="paragraph">
-                  <wp:posOffset>19050</wp:posOffset>
+                  <wp:posOffset>95250</wp:posOffset>
                 </wp:positionV>
                 <wp:extent cx="428625" cy="295275"/>
                 <wp:effectExtent l="0" t="0" r="28575" b="28575"/>
@@ -8821,7 +9321,7 @@
           </mc:Choice>
           <mc:Fallback>
             <w:pict>
-              <v:shape w14:anchorId="0F5C1671" id="Text Box 59" o:spid="_x0000_s1056" type="#_x0000_t202" style="position:absolute;left:0;text-align:left;margin-left:224.3pt;margin-top:1.5pt;width:33.75pt;height:23.25pt;z-index:251746304;visibility:visible;mso-wrap-style:square;mso-width-percent:0;mso-height-percent:0;mso-wrap-distance-left:9pt;mso-wrap-distance-top:0;mso-wrap-distance-right:9pt;mso-wrap-distance-bottom:0;mso-position-horizontal:absolute;mso-position-horizontal-relative:text;mso-position-vertical:absolute;mso-position-vertical-relative:text;mso-width-percent:0;mso-height-percent:0;mso-width-relative:margin;mso-height-relative:margin;v-text-anchor:top" o:gfxdata="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" fillcolor="white [3201]" strokeweight=".5pt">
+              <v:shape w14:anchorId="0F5C1671" id="Text Box 59" o:spid="_x0000_s1055" type="#_x0000_t202" style="position:absolute;left:0;text-align:left;margin-left:220.55pt;margin-top:7.5pt;width:33.75pt;height:23.25pt;z-index:251746304;visibility:visible;mso-wrap-style:square;mso-width-percent:0;mso-height-percent:0;mso-wrap-distance-left:9pt;mso-wrap-distance-top:0;mso-wrap-distance-right:9pt;mso-wrap-distance-bottom:0;mso-position-horizontal:absolute;mso-position-horizontal-relative:text;mso-position-vertical:absolute;mso-position-vertical-relative:text;mso-width-percent:0;mso-height-percent:0;mso-width-relative:margin;mso-height-relative:margin;v-text-anchor:top" o:gfxdata="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" fillcolor="white [3201]" strokeweight=".5pt">
                 <v:textbox>
                   <w:txbxContent>
                     <w:p>
@@ -8847,10 +9347,10 @@
               <wp:anchor distT="0" distB="0" distL="114300" distR="114300" simplePos="0" relativeHeight="251745280" behindDoc="0" locked="0" layoutInCell="1" allowOverlap="1" wp14:anchorId="361DB104" wp14:editId="2C1CCA1C">
                 <wp:simplePos x="0" y="0"/>
                 <wp:positionH relativeFrom="column">
-                  <wp:posOffset>2695575</wp:posOffset>
+                  <wp:posOffset>2647950</wp:posOffset>
                 </wp:positionH>
                 <wp:positionV relativeFrom="paragraph">
-                  <wp:posOffset>161925</wp:posOffset>
+                  <wp:posOffset>238125</wp:posOffset>
                 </wp:positionV>
                 <wp:extent cx="142875" cy="552450"/>
                 <wp:effectExtent l="57150" t="0" r="28575" b="57150"/>
@@ -8902,7 +9402,7 @@
           </mc:Choice>
           <mc:Fallback>
             <w:pict>
-              <v:shape w14:anchorId="49073316" id="Straight Arrow Connector 58" o:spid="_x0000_s1026" type="#_x0000_t32" style="position:absolute;margin-left:212.25pt;margin-top:12.75pt;width:11.25pt;height:43.5pt;flip:x;z-index:251745280;visibility:visible;mso-wrap-style:square;mso-width-percent:0;mso-height-percent:0;mso-wrap-distance-left:9pt;mso-wrap-distance-top:0;mso-wrap-distance-right:9pt;mso-wrap-distance-bottom:0;mso-position-horizontal:absolute;mso-position-horizontal-relative:text;mso-position-vertical:absolute;mso-position-vertical-relative:text;mso-width-percent:0;mso-height-percent:0;mso-width-relative:margin;mso-height-relative:margin" o:gfxdata="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" strokecolor="#ed7d31 [3205]" strokeweight=".5pt">
+              <v:shape w14:anchorId="091F8DF6" id="Straight Arrow Connector 58" o:spid="_x0000_s1026" type="#_x0000_t32" style="position:absolute;margin-left:208.5pt;margin-top:18.75pt;width:11.25pt;height:43.5pt;flip:x;z-index:251745280;visibility:visible;mso-wrap-style:square;mso-width-percent:0;mso-height-percent:0;mso-wrap-distance-left:9pt;mso-wrap-distance-top:0;mso-wrap-distance-right:9pt;mso-wrap-distance-bottom:0;mso-position-horizontal:absolute;mso-position-horizontal-relative:text;mso-position-vertical:absolute;mso-position-vertical-relative:text;mso-width-percent:0;mso-height-percent:0;mso-width-relative:margin;mso-height-relative:margin" o:gfxdata="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" strokecolor="#ed7d31 [3205]" strokeweight=".5pt">
                 <v:stroke endarrow="block" joinstyle="miter"/>
               </v:shape>
             </w:pict>
@@ -8920,10 +9420,10 @@
               <wp:anchor distT="0" distB="0" distL="114300" distR="114300" simplePos="0" relativeHeight="251742208" behindDoc="0" locked="0" layoutInCell="1" allowOverlap="1" wp14:anchorId="361DB104" wp14:editId="2C1CCA1C">
                 <wp:simplePos x="0" y="0"/>
                 <wp:positionH relativeFrom="column">
-                  <wp:posOffset>1219200</wp:posOffset>
+                  <wp:posOffset>1171575</wp:posOffset>
                 </wp:positionH>
                 <wp:positionV relativeFrom="paragraph">
-                  <wp:posOffset>163195</wp:posOffset>
+                  <wp:posOffset>239395</wp:posOffset>
                 </wp:positionV>
                 <wp:extent cx="142875" cy="552450"/>
                 <wp:effectExtent l="57150" t="0" r="28575" b="57150"/>
@@ -8975,7 +9475,7 @@
           </mc:Choice>
           <mc:Fallback>
             <w:pict>
-              <v:shape w14:anchorId="69894277" id="Straight Arrow Connector 56" o:spid="_x0000_s1026" type="#_x0000_t32" style="position:absolute;margin-left:96pt;margin-top:12.85pt;width:11.25pt;height:43.5pt;flip:x;z-index:251742208;visibility:visible;mso-wrap-style:square;mso-width-percent:0;mso-height-percent:0;mso-wrap-distance-left:9pt;mso-wrap-distance-top:0;mso-wrap-distance-right:9pt;mso-wrap-distance-bottom:0;mso-position-horizontal:absolute;mso-position-horizontal-relative:text;mso-position-vertical:absolute;mso-position-vertical-relative:text;mso-width-percent:0;mso-height-percent:0;mso-width-relative:margin;mso-height-relative:margin" o:gfxdata="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" strokecolor="#ed7d31 [3205]" strokeweight=".5pt">
+              <v:shape w14:anchorId="690A2E4F" id="Straight Arrow Connector 56" o:spid="_x0000_s1026" type="#_x0000_t32" style="position:absolute;margin-left:92.25pt;margin-top:18.85pt;width:11.25pt;height:43.5pt;flip:x;z-index:251742208;visibility:visible;mso-wrap-style:square;mso-width-percent:0;mso-height-percent:0;mso-wrap-distance-left:9pt;mso-wrap-distance-top:0;mso-wrap-distance-right:9pt;mso-wrap-distance-bottom:0;mso-position-horizontal:absolute;mso-position-horizontal-relative:text;mso-position-vertical:absolute;mso-position-vertical-relative:text;mso-width-percent:0;mso-height-percent:0;mso-width-relative:margin;mso-height-relative:margin" o:gfxdata="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" strokecolor="#ed7d31 [3205]" strokeweight=".5pt">
                 <v:stroke endarrow="block" joinstyle="miter"/>
               </v:shape>
             </w:pict>
@@ -8993,10 +9493,10 @@
               <wp:anchor distT="0" distB="0" distL="114300" distR="114300" simplePos="0" relativeHeight="251743232" behindDoc="0" locked="0" layoutInCell="1" allowOverlap="1" wp14:anchorId="0F5C1671" wp14:editId="5AD59FA0">
                 <wp:simplePos x="0" y="0"/>
                 <wp:positionH relativeFrom="column">
-                  <wp:posOffset>1372235</wp:posOffset>
+                  <wp:posOffset>1324610</wp:posOffset>
                 </wp:positionH>
                 <wp:positionV relativeFrom="paragraph">
-                  <wp:posOffset>20320</wp:posOffset>
+                  <wp:posOffset>96520</wp:posOffset>
                 </wp:positionV>
                 <wp:extent cx="428625" cy="295275"/>
                 <wp:effectExtent l="0" t="0" r="28575" b="28575"/>
@@ -9053,7 +9553,7 @@
           </mc:Choice>
           <mc:Fallback>
             <w:pict>
-              <v:shape w14:anchorId="0F5C1671" id="Text Box 57" o:spid="_x0000_s1057" type="#_x0000_t202" style="position:absolute;left:0;text-align:left;margin-left:108.05pt;margin-top:1.6pt;width:33.75pt;height:23.25pt;z-index:251743232;visibility:visible;mso-wrap-style:square;mso-width-percent:0;mso-height-percent:0;mso-wrap-distance-left:9pt;mso-wrap-distance-top:0;mso-wrap-distance-right:9pt;mso-wrap-distance-bottom:0;mso-position-horizontal:absolute;mso-position-horizontal-relative:text;mso-position-vertical:absolute;mso-position-vertical-relative:text;mso-width-percent:0;mso-height-percent:0;mso-width-relative:margin;mso-height-relative:margin;v-text-anchor:top" o:gfxdata="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" fillcolor="white [3201]" strokeweight=".5pt">
+              <v:shape w14:anchorId="0F5C1671" id="Text Box 57" o:spid="_x0000_s1056" type="#_x0000_t202" style="position:absolute;left:0;text-align:left;margin-left:104.3pt;margin-top:7.6pt;width:33.75pt;height:23.25pt;z-index:251743232;visibility:visible;mso-wrap-style:square;mso-width-percent:0;mso-height-percent:0;mso-wrap-distance-left:9pt;mso-wrap-distance-top:0;mso-wrap-distance-right:9pt;mso-wrap-distance-bottom:0;mso-position-horizontal:absolute;mso-position-horizontal-relative:text;mso-position-vertical:absolute;mso-position-vertical-relative:text;mso-width-percent:0;mso-height-percent:0;mso-width-relative:margin;mso-height-relative:margin;v-text-anchor:top" o:gfxdata="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" fillcolor="white [3201]" strokeweight=".5pt">
                 <v:textbox>
                   <w:txbxContent>
                     <w:p>
@@ -9068,19 +9568,186 @@
           </mc:Fallback>
         </mc:AlternateContent>
       </w:r>
+      <w:r>
+        <w:rPr>
+          <w:noProof/>
+          <w:color w:val="00B0F0"/>
+          <w:sz w:val="32"/>
+        </w:rPr>
+        <mc:AlternateContent>
+          <mc:Choice Requires="wps">
+            <w:drawing>
+              <wp:anchor distT="0" distB="0" distL="114300" distR="114300" simplePos="0" relativeHeight="251752448" behindDoc="0" locked="0" layoutInCell="1" allowOverlap="1" wp14:anchorId="08767C0F" wp14:editId="44820871">
+                <wp:simplePos x="0" y="0"/>
+                <wp:positionH relativeFrom="leftMargin">
+                  <wp:posOffset>428625</wp:posOffset>
+                </wp:positionH>
+                <wp:positionV relativeFrom="paragraph">
+                  <wp:posOffset>193040</wp:posOffset>
+                </wp:positionV>
+                <wp:extent cx="447675" cy="304800"/>
+                <wp:effectExtent l="0" t="0" r="28575" b="19050"/>
+                <wp:wrapNone/>
+                <wp:docPr id="63" name="Text Box 63"/>
+                <wp:cNvGraphicFramePr/>
+                <a:graphic xmlns:a="http://schemas.openxmlformats.org/drawingml/2006/main">
+                  <a:graphicData uri="http://schemas.microsoft.com/office/word/2010/wordprocessingShape">
+                    <wps:wsp>
+                      <wps:cNvSpPr txBox="1"/>
+                      <wps:spPr>
+                        <a:xfrm>
+                          <a:off x="0" y="0"/>
+                          <a:ext cx="447675" cy="304800"/>
+                        </a:xfrm>
+                        <a:prstGeom prst="rect">
+                          <a:avLst/>
+                        </a:prstGeom>
+                        <a:solidFill>
+                          <a:schemeClr val="lt1"/>
+                        </a:solidFill>
+                        <a:ln w="6350">
+                          <a:solidFill>
+                            <a:prstClr val="black"/>
+                          </a:solidFill>
+                        </a:ln>
+                      </wps:spPr>
+                      <wps:txbx>
+                        <w:txbxContent>
+                          <w:p>
+                            <w:r>
+                              <w:t>pk</w:t>
+                            </w:r>
+                          </w:p>
+                        </w:txbxContent>
+                      </wps:txbx>
+                      <wps:bodyPr rot="0" spcFirstLastPara="0" vertOverflow="overflow" horzOverflow="overflow" vert="horz" wrap="square" lIns="91440" tIns="45720" rIns="91440" bIns="45720" numCol="1" spcCol="0" rtlCol="0" fromWordArt="0" anchor="t" anchorCtr="0" forceAA="0" compatLnSpc="1">
+                        <a:prstTxWarp prst="textNoShape">
+                          <a:avLst/>
+                        </a:prstTxWarp>
+                        <a:noAutofit/>
+                      </wps:bodyPr>
+                    </wps:wsp>
+                  </a:graphicData>
+                </a:graphic>
+              </wp:anchor>
+            </w:drawing>
+          </mc:Choice>
+          <mc:Fallback>
+            <w:pict>
+              <v:shape w14:anchorId="08767C0F" id="Text Box 63" o:spid="_x0000_s1057" type="#_x0000_t202" style="position:absolute;left:0;text-align:left;margin-left:33.75pt;margin-top:15.2pt;width:35.25pt;height:24pt;z-index:251752448;visibility:visible;mso-wrap-style:square;mso-wrap-distance-left:9pt;mso-wrap-distance-top:0;mso-wrap-distance-right:9pt;mso-wrap-distance-bottom:0;mso-position-horizontal:absolute;mso-position-horizontal-relative:left-margin-area;mso-position-vertical:absolute;mso-position-vertical-relative:text;v-text-anchor:top" o:gfxdata="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" fillcolor="white [3201]" strokeweight=".5pt">
+                <v:textbox>
+                  <w:txbxContent>
+                    <w:p>
+                      <w:r>
+                        <w:t>pk</w:t>
+                      </w:r>
+                    </w:p>
+                  </w:txbxContent>
+                </v:textbox>
+                <w10:wrap anchorx="margin"/>
+              </v:shape>
+            </w:pict>
+          </mc:Fallback>
+        </mc:AlternateContent>
+      </w:r>
+      <w:r>
+        <w:rPr>
+          <w:noProof/>
+          <w:color w:val="00B0F0"/>
+          <w:sz w:val="32"/>
+        </w:rPr>
+        <mc:AlternateContent>
+          <mc:Choice Requires="wps">
+            <w:drawing>
+              <wp:anchor distT="0" distB="0" distL="114300" distR="114300" simplePos="0" relativeHeight="251751424" behindDoc="0" locked="0" layoutInCell="1" allowOverlap="1" wp14:anchorId="7CC07423" wp14:editId="7E34580D">
+                <wp:simplePos x="0" y="0"/>
+                <wp:positionH relativeFrom="column">
+                  <wp:posOffset>-628650</wp:posOffset>
+                </wp:positionH>
+                <wp:positionV relativeFrom="paragraph">
+                  <wp:posOffset>288290</wp:posOffset>
+                </wp:positionV>
+                <wp:extent cx="314325" cy="485775"/>
+                <wp:effectExtent l="0" t="0" r="66675" b="47625"/>
+                <wp:wrapNone/>
+                <wp:docPr id="62" name="Straight Arrow Connector 62"/>
+                <wp:cNvGraphicFramePr/>
+                <a:graphic xmlns:a="http://schemas.openxmlformats.org/drawingml/2006/main">
+                  <a:graphicData uri="http://schemas.microsoft.com/office/word/2010/wordprocessingShape">
+                    <wps:wsp>
+                      <wps:cNvCnPr/>
+                      <wps:spPr>
+                        <a:xfrm>
+                          <a:off x="0" y="0"/>
+                          <a:ext cx="314325" cy="485775"/>
+                        </a:xfrm>
+                        <a:prstGeom prst="straightConnector1">
+                          <a:avLst/>
+                        </a:prstGeom>
+                        <a:ln>
+                          <a:tailEnd type="triangle"/>
+                        </a:ln>
+                      </wps:spPr>
+                      <wps:style>
+                        <a:lnRef idx="1">
+                          <a:schemeClr val="accent1"/>
+                        </a:lnRef>
+                        <a:fillRef idx="0">
+                          <a:schemeClr val="accent1"/>
+                        </a:fillRef>
+                        <a:effectRef idx="0">
+                          <a:schemeClr val="accent1"/>
+                        </a:effectRef>
+                        <a:fontRef idx="minor">
+                          <a:schemeClr val="tx1"/>
+                        </a:fontRef>
+                      </wps:style>
+                      <wps:bodyPr/>
+                    </wps:wsp>
+                  </a:graphicData>
+                </a:graphic>
+              </wp:anchor>
+            </w:drawing>
+          </mc:Choice>
+          <mc:Fallback>
+            <w:pict>
+              <v:shape w14:anchorId="076D6B2E" id="Straight Arrow Connector 62" o:spid="_x0000_s1026" type="#_x0000_t32" style="position:absolute;margin-left:-49.5pt;margin-top:22.7pt;width:24.75pt;height:38.25pt;z-index:251751424;visibility:visible;mso-wrap-style:square;mso-wrap-distance-left:9pt;mso-wrap-distance-top:0;mso-wrap-distance-right:9pt;mso-wrap-distance-bottom:0;mso-position-horizontal:absolute;mso-position-horizontal-relative:text;mso-position-vertical:absolute;mso-position-vertical-relative:text" o:gfxdata="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" strokecolor="#5b9bd5 [3204]" strokeweight=".5pt">
+                <v:stroke endarrow="block" joinstyle="miter"/>
+              </v:shape>
+            </w:pict>
+          </mc:Fallback>
+        </mc:AlternateContent>
+      </w:r>
     </w:p>
     <w:p>
       <w:pPr>
-        <w:pStyle w:val="ListParagraph"/>
-        <w:numPr>
-          <w:ilvl w:val="0"/>
-          <w:numId w:val="15"/>
-        </w:numPr>
+        <w:ind w:left="1440"/>
         <w:rPr>
           <w:color w:val="00B0F0"/>
           <w:sz w:val="32"/>
         </w:rPr>
       </w:pPr>
+      <w:r>
+        <w:rPr>
+          <w:color w:val="00B0F0"/>
+          <w:sz w:val="32"/>
+        </w:rPr>
+        <w:t xml:space="preserve">11) </w:t>
+      </w:r>
+      <w:r>
+        <w:rPr>
+          <w:color w:val="00B0F0"/>
+          <w:sz w:val="32"/>
+        </w:rPr>
+        <w:t>`</w:t>
+      </w:r>
+      <w:r>
+        <w:rPr>
+          <w:color w:val="00B0F0"/>
+          <w:sz w:val="32"/>
+        </w:rPr>
+        <w:tab/>
+      </w:r>
       <w:r>
         <w:rPr>
           <w:color w:val="00B0F0"/>
@@ -9127,6 +9794,21 @@
               <w:t>pss_id</w:t>
             </w:r>
           </w:p>
+          <w:p>
+            <w:pPr>
+              <w:pStyle w:val="ListParagraph"/>
+              <w:ind w:left="0"/>
+              <w:rPr>
+                <w:sz w:val="28"/>
+              </w:rPr>
+            </w:pPr>
+            <w:r>
+              <w:rPr>
+                <w:sz w:val="28"/>
+              </w:rPr>
+              <w:t>(int)</w:t>
+            </w:r>
+          </w:p>
         </w:tc>
         <w:tc>
           <w:tcPr>
@@ -9147,6 +9829,21 @@
               <w:t>student_id</w:t>
             </w:r>
           </w:p>
+          <w:p>
+            <w:pPr>
+              <w:pStyle w:val="ListParagraph"/>
+              <w:ind w:left="0"/>
+              <w:rPr>
+                <w:sz w:val="28"/>
+              </w:rPr>
+            </w:pPr>
+            <w:r>
+              <w:rPr>
+                <w:sz w:val="28"/>
+              </w:rPr>
+              <w:t>(int)</w:t>
+            </w:r>
+          </w:p>
         </w:tc>
         <w:tc>
           <w:tcPr>
@@ -9167,6 +9864,21 @@
               <w:t>branch_id</w:t>
             </w:r>
           </w:p>
+          <w:p>
+            <w:pPr>
+              <w:pStyle w:val="ListParagraph"/>
+              <w:ind w:left="0"/>
+              <w:rPr>
+                <w:sz w:val="28"/>
+              </w:rPr>
+            </w:pPr>
+            <w:r>
+              <w:rPr>
+                <w:sz w:val="28"/>
+              </w:rPr>
+              <w:t>(int)</w:t>
+            </w:r>
+          </w:p>
         </w:tc>
         <w:tc>
           <w:tcPr>
@@ -9187,6 +9899,21 @@
               <w:t>division</w:t>
             </w:r>
           </w:p>
+          <w:p>
+            <w:pPr>
+              <w:pStyle w:val="ListParagraph"/>
+              <w:ind w:left="0"/>
+              <w:rPr>
+                <w:sz w:val="28"/>
+              </w:rPr>
+            </w:pPr>
+            <w:r>
+              <w:rPr>
+                <w:sz w:val="28"/>
+              </w:rPr>
+              <w:t>(char)</w:t>
+            </w:r>
+          </w:p>
         </w:tc>
         <w:tc>
           <w:tcPr>
@@ -9204,7 +9931,28 @@
               <w:rPr>
                 <w:sz w:val="28"/>
               </w:rPr>
-              <w:t>sem</w:t>
+              <w:t>S</w:t>
+            </w:r>
+            <w:r>
+              <w:rPr>
+                <w:sz w:val="28"/>
+              </w:rPr>
+              <w:t>em</w:t>
+            </w:r>
+          </w:p>
+          <w:p>
+            <w:pPr>
+              <w:pStyle w:val="ListParagraph"/>
+              <w:ind w:left="0"/>
+              <w:rPr>
+                <w:sz w:val="28"/>
+              </w:rPr>
+            </w:pPr>
+            <w:r>
+              <w:rPr>
+                <w:sz w:val="28"/>
+              </w:rPr>
+              <w:t>(int)</w:t>
             </w:r>
           </w:p>
         </w:tc>
@@ -9227,12 +9975,27 @@
               <w:t>subject_id</w:t>
             </w:r>
           </w:p>
+          <w:p>
+            <w:pPr>
+              <w:pStyle w:val="ListParagraph"/>
+              <w:ind w:left="0"/>
+              <w:rPr>
+                <w:sz w:val="28"/>
+              </w:rPr>
+            </w:pPr>
+            <w:r>
+              <w:rPr>
+                <w:sz w:val="28"/>
+              </w:rPr>
+              <w:t>(int)</w:t>
+            </w:r>
+          </w:p>
         </w:tc>
       </w:tr>
       <w:tr>
         <w:trPr>
-          <w:gridAfter w:val="3"/>
-          <w:wAfter w:w="5756" w:type="dxa"/>
+          <w:gridAfter w:val="2"/>
+          <w:wAfter w:w="3838" w:type="dxa"/>
           <w:trHeight w:val="352"/>
         </w:trPr>
         <w:tc>
@@ -9254,6 +10017,21 @@
               <w:t>status</w:t>
             </w:r>
           </w:p>
+          <w:p>
+            <w:pPr>
+              <w:pStyle w:val="ListParagraph"/>
+              <w:ind w:left="0"/>
+              <w:rPr>
+                <w:sz w:val="28"/>
+              </w:rPr>
+            </w:pPr>
+            <w:r>
+              <w:rPr>
+                <w:sz w:val="28"/>
+              </w:rPr>
+              <w:t>(float)</w:t>
+            </w:r>
+          </w:p>
         </w:tc>
         <w:tc>
           <w:tcPr>
@@ -9274,6 +10052,21 @@
               <w:t>acc_year</w:t>
             </w:r>
           </w:p>
+          <w:p>
+            <w:pPr>
+              <w:pStyle w:val="ListParagraph"/>
+              <w:ind w:left="0"/>
+              <w:rPr>
+                <w:sz w:val="28"/>
+              </w:rPr>
+            </w:pPr>
+            <w:r>
+              <w:rPr>
+                <w:sz w:val="28"/>
+              </w:rPr>
+              <w:t>(int)</w:t>
+            </w:r>
+          </w:p>
         </w:tc>
         <w:tc>
           <w:tcPr>
@@ -9292,6 +10085,56 @@
                 <w:sz w:val="28"/>
               </w:rPr>
               <w:t>days</w:t>
+            </w:r>
+          </w:p>
+          <w:p>
+            <w:pPr>
+              <w:pStyle w:val="ListParagraph"/>
+              <w:ind w:left="0"/>
+              <w:rPr>
+                <w:sz w:val="28"/>
+              </w:rPr>
+            </w:pPr>
+            <w:r>
+              <w:rPr>
+                <w:sz w:val="28"/>
+              </w:rPr>
+              <w:t>(varchar)</w:t>
+            </w:r>
+          </w:p>
+        </w:tc>
+        <w:tc>
+          <w:tcPr>
+            <w:tcW w:w="1918" w:type="dxa"/>
+          </w:tcPr>
+          <w:p>
+            <w:pPr>
+              <w:pStyle w:val="ListParagraph"/>
+              <w:ind w:left="0"/>
+              <w:rPr>
+                <w:sz w:val="28"/>
+              </w:rPr>
+            </w:pPr>
+            <w:r>
+              <w:rPr>
+                <w:sz w:val="28"/>
+              </w:rPr>
+              <w:t>batch</w:t>
+            </w:r>
+          </w:p>
+          <w:p>
+            <w:pPr>
+              <w:pStyle w:val="ListParagraph"/>
+              <w:ind w:left="0"/>
+              <w:rPr>
+                <w:sz w:val="28"/>
+              </w:rPr>
+            </w:pPr>
+            <w:r>
+              <w:rPr>
+                <w:sz w:val="28"/>
+              </w:rPr>
+              <w:t>(varchar)</w:t>
             </w:r>
           </w:p>
         </w:tc>
@@ -9791,27 +10634,27 @@
       <w:tblPr>
         <w:tblStyle w:val="TableGrid"/>
         <w:tblpPr w:leftFromText="180" w:rightFromText="180" w:vertAnchor="text" w:horzAnchor="page" w:tblpX="181" w:tblpY="471"/>
-        <w:tblW w:w="11864" w:type="dxa"/>
+        <w:tblW w:w="11583" w:type="dxa"/>
         <w:tblLook w:val="04A0" w:firstRow="1" w:lastRow="0" w:firstColumn="1" w:lastColumn="0" w:noHBand="0" w:noVBand="1"/>
       </w:tblPr>
       <w:tblGrid>
-        <w:gridCol w:w="2369"/>
-        <w:gridCol w:w="2388"/>
-        <w:gridCol w:w="2369"/>
-        <w:gridCol w:w="2369"/>
-        <w:gridCol w:w="2369"/>
+        <w:gridCol w:w="1872"/>
+        <w:gridCol w:w="1993"/>
+        <w:gridCol w:w="1585"/>
+        <w:gridCol w:w="1902"/>
+        <w:gridCol w:w="2279"/>
+        <w:gridCol w:w="1952"/>
       </w:tblGrid>
       <w:tr>
         <w:trPr>
-          <w:trHeight w:val="432"/>
+          <w:trHeight w:val="341"/>
         </w:trPr>
         <w:tc>
           <w:tcPr>
-            <w:tcW w:w="2369" w:type="dxa"/>
+            <w:tcW w:w="1872" w:type="dxa"/>
           </w:tcPr>
           <w:p>
             <w:pPr>
-              <w:jc w:val="center"/>
               <w:rPr>
                 <w:sz w:val="32"/>
               </w:rPr>
@@ -9821,12 +10664,92 @@
                 <w:sz w:val="32"/>
               </w:rPr>
               <w:t>ats_id</w:t>
+            </w:r>
+          </w:p>
+          <w:p>
+            <w:pPr>
+              <w:rPr>
+                <w:sz w:val="32"/>
+              </w:rPr>
+            </w:pPr>
+            <w:r>
+              <w:rPr>
+                <w:noProof/>
+                <w:sz w:val="32"/>
+              </w:rPr>
+              <mc:AlternateContent>
+                <mc:Choice Requires="wps">
+                  <w:drawing>
+                    <wp:anchor distT="0" distB="0" distL="114300" distR="114300" simplePos="0" relativeHeight="251796480" behindDoc="0" locked="0" layoutInCell="1" allowOverlap="1">
+                      <wp:simplePos x="0" y="0"/>
+                      <wp:positionH relativeFrom="column">
+                        <wp:posOffset>452119</wp:posOffset>
+                      </wp:positionH>
+                      <wp:positionV relativeFrom="paragraph">
+                        <wp:posOffset>116840</wp:posOffset>
+                      </wp:positionV>
+                      <wp:extent cx="2486025" cy="9525"/>
+                      <wp:effectExtent l="0" t="57150" r="28575" b="85725"/>
+                      <wp:wrapNone/>
+                      <wp:docPr id="24" name="Straight Arrow Connector 24"/>
+                      <wp:cNvGraphicFramePr/>
+                      <a:graphic xmlns:a="http://schemas.openxmlformats.org/drawingml/2006/main">
+                        <a:graphicData uri="http://schemas.microsoft.com/office/word/2010/wordprocessingShape">
+                          <wps:wsp>
+                            <wps:cNvCnPr/>
+                            <wps:spPr>
+                              <a:xfrm>
+                                <a:off x="0" y="0"/>
+                                <a:ext cx="2486025" cy="9525"/>
+                              </a:xfrm>
+                              <a:prstGeom prst="straightConnector1">
+                                <a:avLst/>
+                              </a:prstGeom>
+                              <a:ln>
+                                <a:tailEnd type="triangle"/>
+                              </a:ln>
+                            </wps:spPr>
+                            <wps:style>
+                              <a:lnRef idx="1">
+                                <a:schemeClr val="accent1"/>
+                              </a:lnRef>
+                              <a:fillRef idx="0">
+                                <a:schemeClr val="accent1"/>
+                              </a:fillRef>
+                              <a:effectRef idx="0">
+                                <a:schemeClr val="accent1"/>
+                              </a:effectRef>
+                              <a:fontRef idx="minor">
+                                <a:schemeClr val="tx1"/>
+                              </a:fontRef>
+                            </wps:style>
+                            <wps:bodyPr/>
+                          </wps:wsp>
+                        </a:graphicData>
+                      </a:graphic>
+                    </wp:anchor>
+                  </w:drawing>
+                </mc:Choice>
+                <mc:Fallback>
+                  <w:pict>
+                    <v:shape w14:anchorId="348D3959" id="Straight Arrow Connector 24" o:spid="_x0000_s1026" type="#_x0000_t32" style="position:absolute;margin-left:35.6pt;margin-top:9.2pt;width:195.75pt;height:.75pt;z-index:251796480;visibility:visible;mso-wrap-style:square;mso-wrap-distance-left:9pt;mso-wrap-distance-top:0;mso-wrap-distance-right:9pt;mso-wrap-distance-bottom:0;mso-position-horizontal:absolute;mso-position-horizontal-relative:text;mso-position-vertical:absolute;mso-position-vertical-relative:text" o:gfxdata="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" strokecolor="#5b9bd5 [3204]" strokeweight=".5pt">
+                      <v:stroke endarrow="block" joinstyle="miter"/>
+                    </v:shape>
+                  </w:pict>
+                </mc:Fallback>
+              </mc:AlternateContent>
+            </w:r>
+            <w:r>
+              <w:rPr>
+                <w:sz w:val="32"/>
+              </w:rPr>
+              <w:t>(int)</w:t>
             </w:r>
           </w:p>
         </w:tc>
         <w:tc>
           <w:tcPr>
-            <w:tcW w:w="2388" w:type="dxa"/>
+            <w:tcW w:w="1993" w:type="dxa"/>
           </w:tcPr>
           <w:p>
             <w:pPr>
@@ -9840,11 +10763,18 @@
               </w:rPr>
               <w:t>branch_id</w:t>
             </w:r>
+          </w:p>
+          <w:p>
+            <w:pPr>
+              <w:rPr>
+                <w:sz w:val="32"/>
+              </w:rPr>
+            </w:pPr>
           </w:p>
         </w:tc>
         <w:tc>
           <w:tcPr>
-            <w:tcW w:w="2369" w:type="dxa"/>
+            <w:tcW w:w="1585" w:type="dxa"/>
           </w:tcPr>
           <w:p>
             <w:pPr>
@@ -9862,7 +10792,7 @@
         </w:tc>
         <w:tc>
           <w:tcPr>
-            <w:tcW w:w="2369" w:type="dxa"/>
+            <w:tcW w:w="1902" w:type="dxa"/>
           </w:tcPr>
           <w:p>
             <w:pPr>
@@ -9875,12 +10805,25 @@
                 <w:sz w:val="32"/>
               </w:rPr>
               <w:t>division</w:t>
+            </w:r>
+          </w:p>
+          <w:p>
+            <w:pPr>
+              <w:rPr>
+                <w:sz w:val="32"/>
+              </w:rPr>
+            </w:pPr>
+            <w:r>
+              <w:rPr>
+                <w:sz w:val="32"/>
+              </w:rPr>
+              <w:t>(char)</w:t>
             </w:r>
           </w:p>
         </w:tc>
         <w:tc>
           <w:tcPr>
-            <w:tcW w:w="2369" w:type="dxa"/>
+            <w:tcW w:w="2279" w:type="dxa"/>
           </w:tcPr>
           <w:p>
             <w:pPr>
@@ -9893,6 +10836,50 @@
                 <w:sz w:val="32"/>
               </w:rPr>
               <w:t>user_id</w:t>
+            </w:r>
+          </w:p>
+          <w:p>
+            <w:pPr>
+              <w:rPr>
+                <w:sz w:val="32"/>
+              </w:rPr>
+            </w:pPr>
+            <w:r>
+              <w:rPr>
+                <w:sz w:val="32"/>
+              </w:rPr>
+              <w:t>(int)</w:t>
+            </w:r>
+          </w:p>
+        </w:tc>
+        <w:tc>
+          <w:tcPr>
+            <w:tcW w:w="1952" w:type="dxa"/>
+          </w:tcPr>
+          <w:p>
+            <w:pPr>
+              <w:rPr>
+                <w:sz w:val="32"/>
+              </w:rPr>
+            </w:pPr>
+            <w:r>
+              <w:rPr>
+                <w:sz w:val="32"/>
+              </w:rPr>
+              <w:t>subject_id</w:t>
+            </w:r>
+          </w:p>
+          <w:p>
+            <w:pPr>
+              <w:rPr>
+                <w:sz w:val="32"/>
+              </w:rPr>
+            </w:pPr>
+            <w:r>
+              <w:rPr>
+                <w:sz w:val="32"/>
+              </w:rPr>
+              <w:t>(int)</w:t>
             </w:r>
           </w:p>
         </w:tc>
@@ -9900,11 +10887,7 @@
     </w:tbl>
     <w:p>
       <w:pPr>
-        <w:pStyle w:val="ListParagraph"/>
-        <w:numPr>
-          <w:ilvl w:val="0"/>
-          <w:numId w:val="15"/>
-        </w:numPr>
+        <w:ind w:left="1440"/>
         <w:rPr>
           <w:color w:val="00B0F0"/>
           <w:sz w:val="32"/>
@@ -9915,8 +10898,23 @@
           <w:color w:val="00B0F0"/>
           <w:sz w:val="32"/>
         </w:rPr>
+        <w:t xml:space="preserve">12) </w:t>
+      </w:r>
+      <w:r>
+        <w:rPr>
+          <w:color w:val="00B0F0"/>
+          <w:sz w:val="32"/>
+        </w:rPr>
         <w:t>allocated_theory_subject</w:t>
       </w:r>
+    </w:p>
+    <w:p>
+      <w:pPr>
+        <w:ind w:left="1800"/>
+        <w:rPr>
+          <w:sz w:val="36"/>
+        </w:rPr>
+      </w:pPr>
     </w:p>
     <w:p>
       <w:pPr>
@@ -9938,25 +10936,28 @@
       <w:tblPr>
         <w:tblStyle w:val="TableGrid"/>
         <w:tblpPr w:leftFromText="180" w:rightFromText="180" w:vertAnchor="text" w:horzAnchor="page" w:tblpX="286" w:tblpY="488"/>
-        <w:tblW w:w="0" w:type="auto"/>
+        <w:tblW w:w="11355" w:type="dxa"/>
         <w:tblLook w:val="04A0" w:firstRow="1" w:lastRow="0" w:firstColumn="1" w:lastColumn="0" w:noHBand="0" w:noVBand="1"/>
       </w:tblPr>
       <w:tblGrid>
-        <w:gridCol w:w="1510"/>
-        <w:gridCol w:w="1692"/>
-        <w:gridCol w:w="1510"/>
-        <w:gridCol w:w="1510"/>
-        <w:gridCol w:w="1510"/>
-        <w:gridCol w:w="1510"/>
+        <w:gridCol w:w="1443"/>
+        <w:gridCol w:w="2012"/>
+        <w:gridCol w:w="1080"/>
+        <w:gridCol w:w="1618"/>
+        <w:gridCol w:w="1535"/>
+        <w:gridCol w:w="1583"/>
+        <w:gridCol w:w="2084"/>
       </w:tblGrid>
       <w:tr>
+        <w:trPr>
+          <w:trHeight w:val="492"/>
+        </w:trPr>
         <w:tc>
           <w:tcPr>
-            <w:tcW w:w="1510" w:type="dxa"/>
+            <w:tcW w:w="1474" w:type="dxa"/>
           </w:tcPr>
           <w:p>
             <w:pPr>
-              <w:jc w:val="center"/>
               <w:rPr>
                 <w:sz w:val="36"/>
               </w:rPr>
@@ -9966,12 +10967,25 @@
                 <w:sz w:val="36"/>
               </w:rPr>
               <w:t>aps_id</w:t>
+            </w:r>
+          </w:p>
+          <w:p>
+            <w:pPr>
+              <w:rPr>
+                <w:sz w:val="36"/>
+              </w:rPr>
+            </w:pPr>
+            <w:r>
+              <w:rPr>
+                <w:sz w:val="36"/>
+              </w:rPr>
+              <w:t>(int)</w:t>
             </w:r>
           </w:p>
         </w:tc>
         <w:tc>
           <w:tcPr>
-            <w:tcW w:w="1692" w:type="dxa"/>
+            <w:tcW w:w="2048" w:type="dxa"/>
           </w:tcPr>
           <w:p>
             <w:pPr>
@@ -9984,12 +10998,92 @@
                 <w:sz w:val="36"/>
               </w:rPr>
               <w:t>branch_id</w:t>
+            </w:r>
+          </w:p>
+          <w:p>
+            <w:pPr>
+              <w:rPr>
+                <w:sz w:val="36"/>
+              </w:rPr>
+            </w:pPr>
+            <w:r>
+              <w:rPr>
+                <w:noProof/>
+                <w:sz w:val="32"/>
+              </w:rPr>
+              <mc:AlternateContent>
+                <mc:Choice Requires="wps">
+                  <w:drawing>
+                    <wp:anchor distT="0" distB="0" distL="114300" distR="114300" simplePos="0" relativeHeight="251798528" behindDoc="0" locked="0" layoutInCell="1" allowOverlap="1" wp14:anchorId="3F272E8F" wp14:editId="5D31F40C">
+                      <wp:simplePos x="0" y="0"/>
+                      <wp:positionH relativeFrom="column">
+                        <wp:posOffset>-483869</wp:posOffset>
+                      </wp:positionH>
+                      <wp:positionV relativeFrom="paragraph">
+                        <wp:posOffset>109221</wp:posOffset>
+                      </wp:positionV>
+                      <wp:extent cx="2019300" cy="45719"/>
+                      <wp:effectExtent l="0" t="76200" r="0" b="50165"/>
+                      <wp:wrapNone/>
+                      <wp:docPr id="25" name="Straight Arrow Connector 25"/>
+                      <wp:cNvGraphicFramePr/>
+                      <a:graphic xmlns:a="http://schemas.openxmlformats.org/drawingml/2006/main">
+                        <a:graphicData uri="http://schemas.microsoft.com/office/word/2010/wordprocessingShape">
+                          <wps:wsp>
+                            <wps:cNvCnPr/>
+                            <wps:spPr>
+                              <a:xfrm flipV="1">
+                                <a:off x="0" y="0"/>
+                                <a:ext cx="2019300" cy="45719"/>
+                              </a:xfrm>
+                              <a:prstGeom prst="straightConnector1">
+                                <a:avLst/>
+                              </a:prstGeom>
+                              <a:ln>
+                                <a:tailEnd type="triangle"/>
+                              </a:ln>
+                            </wps:spPr>
+                            <wps:style>
+                              <a:lnRef idx="1">
+                                <a:schemeClr val="accent1"/>
+                              </a:lnRef>
+                              <a:fillRef idx="0">
+                                <a:schemeClr val="accent1"/>
+                              </a:fillRef>
+                              <a:effectRef idx="0">
+                                <a:schemeClr val="accent1"/>
+                              </a:effectRef>
+                              <a:fontRef idx="minor">
+                                <a:schemeClr val="tx1"/>
+                              </a:fontRef>
+                            </wps:style>
+                            <wps:bodyPr/>
+                          </wps:wsp>
+                        </a:graphicData>
+                      </a:graphic>
+                      <wp14:sizeRelH relativeFrom="margin">
+                        <wp14:pctWidth>0</wp14:pctWidth>
+                      </wp14:sizeRelH>
+                      <wp14:sizeRelV relativeFrom="margin">
+                        <wp14:pctHeight>0</wp14:pctHeight>
+                      </wp14:sizeRelV>
+                    </wp:anchor>
+                  </w:drawing>
+                </mc:Choice>
+                <mc:Fallback>
+                  <w:pict>
+                    <v:shape w14:anchorId="6D29E00E" id="Straight Arrow Connector 25" o:spid="_x0000_s1026" type="#_x0000_t32" style="position:absolute;margin-left:-38.1pt;margin-top:8.6pt;width:159pt;height:3.6pt;flip:y;z-index:251798528;visibility:visible;mso-wrap-style:square;mso-width-percent:0;mso-height-percent:0;mso-wrap-distance-left:9pt;mso-wrap-distance-top:0;mso-wrap-distance-right:9pt;mso-wrap-distance-bottom:0;mso-position-horizontal:absolute;mso-position-horizontal-relative:text;mso-position-vertical:absolute;mso-position-vertical-relative:text;mso-width-percent:0;mso-height-percent:0;mso-width-relative:margin;mso-height-relative:margin" o:gfxdata="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" strokecolor="#5b9bd5 [3204]" strokeweight=".5pt">
+                      <v:stroke endarrow="block" joinstyle="miter"/>
+                    </v:shape>
+                  </w:pict>
+                </mc:Fallback>
+              </mc:AlternateContent>
             </w:r>
           </w:p>
         </w:tc>
         <w:tc>
           <w:tcPr>
-            <w:tcW w:w="1510" w:type="dxa"/>
+            <w:tcW w:w="1109" w:type="dxa"/>
           </w:tcPr>
           <w:p>
             <w:pPr>
@@ -10007,7 +11101,7 @@
         </w:tc>
         <w:tc>
           <w:tcPr>
-            <w:tcW w:w="1510" w:type="dxa"/>
+            <w:tcW w:w="1649" w:type="dxa"/>
           </w:tcPr>
           <w:p>
             <w:pPr>
@@ -10020,12 +11114,25 @@
                 <w:sz w:val="36"/>
               </w:rPr>
               <w:t>division</w:t>
+            </w:r>
+          </w:p>
+          <w:p>
+            <w:pPr>
+              <w:rPr>
+                <w:sz w:val="36"/>
+              </w:rPr>
+            </w:pPr>
+            <w:r>
+              <w:rPr>
+                <w:sz w:val="36"/>
+              </w:rPr>
+              <w:t>(char)</w:t>
             </w:r>
           </w:p>
         </w:tc>
         <w:tc>
           <w:tcPr>
-            <w:tcW w:w="1510" w:type="dxa"/>
+            <w:tcW w:w="1337" w:type="dxa"/>
           </w:tcPr>
           <w:p>
             <w:pPr>
@@ -10038,12 +11145,25 @@
                 <w:sz w:val="36"/>
               </w:rPr>
               <w:t>batch</w:t>
+            </w:r>
+          </w:p>
+          <w:p>
+            <w:pPr>
+              <w:rPr>
+                <w:sz w:val="36"/>
+              </w:rPr>
+            </w:pPr>
+            <w:r>
+              <w:rPr>
+                <w:sz w:val="36"/>
+              </w:rPr>
+              <w:t>(varchar)</w:t>
             </w:r>
           </w:p>
         </w:tc>
         <w:tc>
           <w:tcPr>
-            <w:tcW w:w="1510" w:type="dxa"/>
+            <w:tcW w:w="1614" w:type="dxa"/>
           </w:tcPr>
           <w:p>
             <w:pPr>
@@ -10056,6 +11176,50 @@
                 <w:sz w:val="36"/>
               </w:rPr>
               <w:t>user_id</w:t>
+            </w:r>
+          </w:p>
+          <w:p>
+            <w:pPr>
+              <w:rPr>
+                <w:sz w:val="36"/>
+              </w:rPr>
+            </w:pPr>
+            <w:r>
+              <w:rPr>
+                <w:sz w:val="36"/>
+              </w:rPr>
+              <w:t>(int)</w:t>
+            </w:r>
+          </w:p>
+        </w:tc>
+        <w:tc>
+          <w:tcPr>
+            <w:tcW w:w="2124" w:type="dxa"/>
+          </w:tcPr>
+          <w:p>
+            <w:pPr>
+              <w:rPr>
+                <w:sz w:val="36"/>
+              </w:rPr>
+            </w:pPr>
+            <w:r>
+              <w:rPr>
+                <w:sz w:val="36"/>
+              </w:rPr>
+              <w:t>subject_id</w:t>
+            </w:r>
+          </w:p>
+          <w:p>
+            <w:pPr>
+              <w:rPr>
+                <w:sz w:val="36"/>
+              </w:rPr>
+            </w:pPr>
+            <w:r>
+              <w:rPr>
+                <w:sz w:val="36"/>
+              </w:rPr>
+              <w:t>(int)</w:t>
             </w:r>
           </w:p>
         </w:tc>
@@ -10562,11 +11726,13 @@
     </w:p>
     <w:p>
       <w:pPr>
-        <w:ind w:left="1800"/>
+        <w:ind w:left="2160"/>
         <w:rPr>
           <w:sz w:val="36"/>
         </w:rPr>
       </w:pPr>
+      <w:bookmarkStart w:id="0" w:name="_GoBack"/>
+      <w:bookmarkEnd w:id="0"/>
     </w:p>
     <w:p>
       <w:pPr>
@@ -10611,6 +11777,7 @@
         <w:rPr>
           <w:sz w:val="36"/>
         </w:rPr>
+        <w:lastRenderedPageBreak/>
         <w:t xml:space="preserve">Branch </w:t>
       </w:r>
     </w:p>
@@ -10901,6 +12068,7 @@
           <w:rFonts w:ascii="monospaced" w:hAnsi="monospaced"/>
           <w:sz w:val="28"/>
         </w:rPr>
+        <w:lastRenderedPageBreak/>
         <w:tab/>
         <w:t>"password":"amol123",</w:t>
       </w:r>
@@ -11211,6 +12379,7 @@
           <w:rFonts w:ascii="monospaced" w:hAnsi="monospaced"/>
           <w:sz w:val="28"/>
         </w:rPr>
+        <w:lastRenderedPageBreak/>
         <w:t>“password”:</w:t>
       </w:r>
       <w:r>
@@ -11464,7 +12633,6 @@
           <w:rFonts w:ascii="monospaced" w:hAnsi="monospaced"/>
           <w:sz w:val="28"/>
         </w:rPr>
-        <w:lastRenderedPageBreak/>
         <w:t>{</w:t>
       </w:r>
     </w:p>
@@ -13896,7 +15064,7 @@
 </file>
 
 <file path=customXml/itemProps1.xml><?xml version="1.0" encoding="utf-8"?>
-<ds:datastoreItem xmlns:ds="http://schemas.openxmlformats.org/officeDocument/2006/customXml" ds:itemID="{86A5E72A-E62E-4554-B192-74D254D8A4A7}">
+<ds:datastoreItem xmlns:ds="http://schemas.openxmlformats.org/officeDocument/2006/customXml" ds:itemID="{2292B0E6-6431-4B98-AE0C-C6C4FDDCEA7A}">
   <ds:schemaRefs>
     <ds:schemaRef ds:uri="http://schemas.openxmlformats.org/officeDocument/2006/bibliography"/>
   </ds:schemaRefs>

</xml_diff>